<commit_message>
2122 from main2122 from main2122 from main2122 from main2122 from      main2122 from main2122 from main2122 from main2122 from main2122      from main2122 from main2122 from main2122 from main2122 from      main2122 from main2122 from main2122 from main2122 from main2122      from main2122 from main2122 from main
</commit_message>
<xml_diff>
--- a/Test.docx
+++ b/Test.docx
@@ -20,6 +20,29 @@
     <w:p>
       <w:pPr>
         <w:rPr>
+          <w:rFonts w:hint="eastAsia"/>
+          <w:lang w:val="en-US" w:eastAsia="zh-CN"/>
+        </w:rPr>
+      </w:pPr>
+      <w:r>
+        <w:rPr>
+          <w:rFonts w:hint="eastAsia"/>
+          <w:lang w:val="en-US" w:eastAsia="zh-CN"/>
+        </w:rPr>
+        <w:t>Test by b test</w:t>
+      </w:r>
+    </w:p>
+    <w:p>
+      <w:pPr>
+        <w:rPr>
+          <w:rFonts w:hint="eastAsia"/>
+          <w:lang w:val="en-US" w:eastAsia="zh-CN"/>
+        </w:rPr>
+      </w:pPr>
+    </w:p>
+    <w:p>
+      <w:pPr>
+        <w:rPr>
           <w:rFonts w:hint="default"/>
           <w:lang w:val="en-US" w:eastAsia="zh-CN"/>
         </w:rPr>
@@ -29,7 +52,7 @@
           <w:rFonts w:hint="eastAsia"/>
           <w:lang w:val="en-US" w:eastAsia="zh-CN"/>
         </w:rPr>
-        <w:t>Test by b test</w:t>
+        <w:t xml:space="preserve">Main </w:t>
       </w:r>
       <w:bookmarkStart w:id="0" w:name="_GoBack"/>
       <w:bookmarkEnd w:id="0"/>

</xml_diff>